<commit_message>
add content for friends.js
</commit_message>
<xml_diff>
--- a/public/assets/icons/New Microsoft Word Document.docx
+++ b/public/assets/icons/New Microsoft Word Document.docx
@@ -6,45 +6,9 @@
       <w:pPr>
         <w:rPr>
           <w:rFonts w:hint="eastAsia"/>
+          <w:lang w:val="en-CA"/>
         </w:rPr>
       </w:pPr>
-      <w:r>
-        <w:drawing>
-          <wp:inline distT="0" distB="0" distL="0" distR="0" wp14:anchorId="11BCD50F" wp14:editId="14466589">
-            <wp:extent cx="2000250" cy="2000250"/>
-            <wp:effectExtent l="0" t="0" r="0" b="0"/>
-            <wp:docPr id="1" name="Picture 1" descr="A couple of men with blue hair&#10;&#10;Description automatically generated"/>
-            <wp:cNvGraphicFramePr>
-              <a:graphicFrameLocks xmlns:a="http://schemas.openxmlformats.org/drawingml/2006/main" noChangeAspect="1"/>
-            </wp:cNvGraphicFramePr>
-            <a:graphic xmlns:a="http://schemas.openxmlformats.org/drawingml/2006/main">
-              <a:graphicData uri="http://schemas.openxmlformats.org/drawingml/2006/picture">
-                <pic:pic xmlns:pic="http://schemas.openxmlformats.org/drawingml/2006/picture">
-                  <pic:nvPicPr>
-                    <pic:cNvPr id="1" name="Picture 1" descr="A couple of men with blue hair&#10;&#10;Description automatically generated"/>
-                    <pic:cNvPicPr/>
-                  </pic:nvPicPr>
-                  <pic:blipFill>
-                    <a:blip r:embed="rId4"/>
-                    <a:stretch>
-                      <a:fillRect/>
-                    </a:stretch>
-                  </pic:blipFill>
-                  <pic:spPr>
-                    <a:xfrm>
-                      <a:off x="0" y="0"/>
-                      <a:ext cx="2000250" cy="2000250"/>
-                    </a:xfrm>
-                    <a:prstGeom prst="rect">
-                      <a:avLst/>
-                    </a:prstGeom>
-                  </pic:spPr>
-                </pic:pic>
-              </a:graphicData>
-            </a:graphic>
-          </wp:inline>
-        </w:drawing>
-      </w:r>
     </w:p>
     <w:sectPr>
       <w:pgSz w:w="12240" w:h="15840"/>

</xml_diff>